<commit_message>
commit2 with some new adding edits to the word file
</commit_message>
<xml_diff>
--- a/Repo Word document editing test.docx
+++ b/Repo Word document editing test.docx
@@ -25,6 +25,29 @@
         <w:t>This should be enough text to see if this experiment will work.</w:t>
       </w:r>
     </w:p>
+    <w:p/>
+    <w:p/>
+    <w:p>
+      <w:r>
+        <w:t>Okay. I am now trying to edit this file while it is stored in a Git Repo on my hard drive. I am not using GitHub for this activity right now.</w:t>
+      </w:r>
+    </w:p>
+    <w:p/>
+    <w:p/>
+    <w:p/>
+    <w:p>
+      <w:pPr>
+        <w:pStyle w:val="Heading1"/>
+      </w:pPr>
+      <w:r>
+        <w:t>This is a heading ….</w:t>
+      </w:r>
+    </w:p>
+    <w:p/>
+    <w:p/>
+    <w:p/>
+    <w:p/>
+    <w:p/>
     <w:sectPr>
       <w:pgSz w:w="12240" w:h="15840"/>
       <w:pgMar w:top="1440" w:right="1440" w:bottom="1440" w:left="1440" w:header="720" w:footer="720" w:gutter="0"/>
@@ -430,6 +453,27 @@
     <w:name w:val="Normal"/>
     <w:qFormat/>
   </w:style>
+  <w:style w:type="paragraph" w:styleId="Heading1">
+    <w:name w:val="heading 1"/>
+    <w:basedOn w:val="Normal"/>
+    <w:next w:val="Normal"/>
+    <w:link w:val="Heading1Char"/>
+    <w:uiPriority w:val="9"/>
+    <w:qFormat/>
+    <w:rsid w:val="00EE39C8"/>
+    <w:pPr>
+      <w:keepNext/>
+      <w:keepLines/>
+      <w:spacing w:before="240"/>
+      <w:outlineLvl w:val="0"/>
+    </w:pPr>
+    <w:rPr>
+      <w:rFonts w:asciiTheme="majorHAnsi" w:eastAsiaTheme="majorEastAsia" w:hAnsiTheme="majorHAnsi" w:cstheme="majorBidi"/>
+      <w:color w:val="2F5496" w:themeColor="accent1" w:themeShade="BF"/>
+      <w:sz w:val="32"/>
+      <w:szCs w:val="32"/>
+    </w:rPr>
+  </w:style>
   <w:style w:type="character" w:default="1" w:styleId="DefaultParagraphFont">
     <w:name w:val="Default Paragraph Font"/>
     <w:uiPriority w:val="1"/>
@@ -456,6 +500,19 @@
     <w:uiPriority w:val="99"/>
     <w:semiHidden/>
     <w:unhideWhenUsed/>
+  </w:style>
+  <w:style w:type="character" w:customStyle="1" w:styleId="Heading1Char">
+    <w:name w:val="Heading 1 Char"/>
+    <w:basedOn w:val="DefaultParagraphFont"/>
+    <w:link w:val="Heading1"/>
+    <w:uiPriority w:val="9"/>
+    <w:rsid w:val="00EE39C8"/>
+    <w:rPr>
+      <w:rFonts w:asciiTheme="majorHAnsi" w:eastAsiaTheme="majorEastAsia" w:hAnsiTheme="majorHAnsi" w:cstheme="majorBidi"/>
+      <w:color w:val="2F5496" w:themeColor="accent1" w:themeShade="BF"/>
+      <w:sz w:val="32"/>
+      <w:szCs w:val="32"/>
+    </w:rPr>
   </w:style>
 </w:styles>
 </file>

</xml_diff>

<commit_message>
3commit with some new edits
</commit_message>
<xml_diff>
--- a/Repo Word document editing test.docx
+++ b/Repo Word document editing test.docx
@@ -10,7 +10,13 @@
     <w:p/>
     <w:p>
       <w:r>
-        <w:t>This is a Word Document. It is prepared so that I can test it within my experimental GitHub repository. I am curious to see if it’s possible to create a word document file and then to edit this file in a merge channel to see if the advantages of GitHub and even regular Git can add value.</w:t>
+        <w:t>This is a Word</w:t>
+      </w:r>
+      <w:r>
+        <w:t>y two shoes document paper</w:t>
+      </w:r>
+      <w:r>
+        <w:t>. It is prepared so that I can test it within my experimental GitHub repository. I am curious to see if it’s possible to create a word document file and then to edit this file in a merge channel to see if the advantages of GitHub and even regular Git can add value.</w:t>
       </w:r>
     </w:p>
     <w:p/>
@@ -44,6 +50,42 @@
       </w:r>
     </w:p>
     <w:p/>
+    <w:p>
+      <w:r>
+        <w:t>And I am adding some inline edits to this file…</w:t>
+      </w:r>
+    </w:p>
+    <w:p/>
+    <w:p>
+      <w:pPr>
+        <w:pStyle w:val="Heading2"/>
+      </w:pPr>
+      <w:r>
+        <w:t>This is a #2 heading</w:t>
+      </w:r>
+    </w:p>
+    <w:p/>
+    <w:p/>
+    <w:p/>
+    <w:p>
+      <w:r>
+        <w:t xml:space="preserve">And this is some new text before </w:t>
+      </w:r>
+      <w:proofErr w:type="spellStart"/>
+      <w:r>
+        <w:t>I’v</w:t>
+      </w:r>
+      <w:proofErr w:type="spellEnd"/>
+      <w:r>
+        <w:t xml:space="preserve"> e committed the last bit of text.</w:t>
+      </w:r>
+    </w:p>
+    <w:p/>
+    <w:p>
+      <w:r>
+        <w:t>I really need to get meditating now!!!!!</w:t>
+      </w:r>
+    </w:p>
     <w:p/>
     <w:p/>
     <w:p/>
@@ -474,6 +516,28 @@
       <w:szCs w:val="32"/>
     </w:rPr>
   </w:style>
+  <w:style w:type="paragraph" w:styleId="Heading2">
+    <w:name w:val="heading 2"/>
+    <w:basedOn w:val="Normal"/>
+    <w:next w:val="Normal"/>
+    <w:link w:val="Heading2Char"/>
+    <w:uiPriority w:val="9"/>
+    <w:unhideWhenUsed/>
+    <w:qFormat/>
+    <w:rsid w:val="00FF5D10"/>
+    <w:pPr>
+      <w:keepNext/>
+      <w:keepLines/>
+      <w:spacing w:before="40"/>
+      <w:outlineLvl w:val="1"/>
+    </w:pPr>
+    <w:rPr>
+      <w:rFonts w:asciiTheme="majorHAnsi" w:eastAsiaTheme="majorEastAsia" w:hAnsiTheme="majorHAnsi" w:cstheme="majorBidi"/>
+      <w:color w:val="2F5496" w:themeColor="accent1" w:themeShade="BF"/>
+      <w:sz w:val="26"/>
+      <w:szCs w:val="26"/>
+    </w:rPr>
+  </w:style>
   <w:style w:type="character" w:default="1" w:styleId="DefaultParagraphFont">
     <w:name w:val="Default Paragraph Font"/>
     <w:uiPriority w:val="1"/>
@@ -512,6 +576,19 @@
       <w:color w:val="2F5496" w:themeColor="accent1" w:themeShade="BF"/>
       <w:sz w:val="32"/>
       <w:szCs w:val="32"/>
+    </w:rPr>
+  </w:style>
+  <w:style w:type="character" w:customStyle="1" w:styleId="Heading2Char">
+    <w:name w:val="Heading 2 Char"/>
+    <w:basedOn w:val="DefaultParagraphFont"/>
+    <w:link w:val="Heading2"/>
+    <w:uiPriority w:val="9"/>
+    <w:rsid w:val="00FF5D10"/>
+    <w:rPr>
+      <w:rFonts w:asciiTheme="majorHAnsi" w:eastAsiaTheme="majorEastAsia" w:hAnsiTheme="majorHAnsi" w:cstheme="majorBidi"/>
+      <w:color w:val="2F5496" w:themeColor="accent1" w:themeShade="BF"/>
+      <w:sz w:val="26"/>
+      <w:szCs w:val="26"/>
     </w:rPr>
   </w:style>
 </w:styles>

</xml_diff>

<commit_message>
Jan 19 update on word docx
</commit_message>
<xml_diff>
--- a/Repo Word document editing test.docx
+++ b/Repo Word document editing test.docx
@@ -84,6 +84,13 @@
     <w:p>
       <w:r>
         <w:t>I really need to get meditating now!!!!!</w:t>
+      </w:r>
+    </w:p>
+    <w:p/>
+    <w:p/>
+    <w:p>
+      <w:r>
+        <w:t>1/19/23 Thurs – back at it again.</w:t>
       </w:r>
     </w:p>
     <w:p/>

</xml_diff>